<commit_message>
Added final version of jin LOG spirnt 2
</commit_message>
<xml_diff>
--- a/Documenten/Sprint-02/Sjablonen/Sjabloon 5 - Log/Sjabloon 5 - Log(Jin).docx
+++ b/Documenten/Sprint-02/Sjablonen/Sjabloon 5 - Log/Sjabloon 5 - Log(Jin).docx
@@ -2453,7 +2453,7 @@
       </w:pPr>
       <w:r>
         <w:drawing>
-          <wp:inline wp14:editId="3C899567" wp14:anchorId="0B761392">
+          <wp:inline wp14:editId="79CAB3AF" wp14:anchorId="0B761392">
             <wp:extent cx="5762626" cy="1428750"/>
             <wp:effectExtent l="0" t="0" r="0" b="0"/>
             <wp:docPr id="1916269409" name="" title=""/>
@@ -2468,7 +2468,7 @@
                     <pic:cNvPicPr/>
                   </pic:nvPicPr>
                   <pic:blipFill>
-                    <a:blip r:embed="R1f7f771213984c1c">
+                    <a:blip r:embed="R9d39659db6164e5e">
                       <a:extLst>
                         <a:ext xmlns:a="http://schemas.openxmlformats.org/drawingml/2006/main" uri="{28A0092B-C50C-407E-A947-70E740481C1C}">
                           <a14:useLocalDpi val="0"/>
@@ -2496,7 +2496,7 @@
       </w:r>
       <w:r>
         <w:drawing>
-          <wp:inline wp14:editId="34E19103" wp14:anchorId="0EBD498D">
+          <wp:inline wp14:editId="64764AEB" wp14:anchorId="0EBD498D">
             <wp:extent cx="5762626" cy="1447800"/>
             <wp:effectExtent l="0" t="0" r="0" b="0"/>
             <wp:docPr id="1150712131" name="" title=""/>
@@ -2511,7 +2511,7 @@
                     <pic:cNvPicPr/>
                   </pic:nvPicPr>
                   <pic:blipFill>
-                    <a:blip r:embed="R9143c206748544f1">
+                    <a:blip r:embed="R3ef1b4d16a89418e">
                       <a:extLst>
                         <a:ext xmlns:a="http://schemas.openxmlformats.org/drawingml/2006/main" uri="{28A0092B-C50C-407E-A947-70E740481C1C}">
                           <a14:useLocalDpi val="0"/>
@@ -2539,7 +2539,7 @@
       </w:r>
       <w:r>
         <w:drawing>
-          <wp:inline wp14:editId="751ADF34" wp14:anchorId="706EE974">
+          <wp:inline wp14:editId="6309AFDB" wp14:anchorId="706EE974">
             <wp:extent cx="5762626" cy="1952625"/>
             <wp:effectExtent l="0" t="0" r="0" b="0"/>
             <wp:docPr id="485816948" name="" title=""/>
@@ -2554,7 +2554,7 @@
                     <pic:cNvPicPr/>
                   </pic:nvPicPr>
                   <pic:blipFill>
-                    <a:blip r:embed="Ref4c8e2d94b8446e">
+                    <a:blip r:embed="R37d7c7ff1bc3438f">
                       <a:extLst>
                         <a:ext xmlns:a="http://schemas.openxmlformats.org/drawingml/2006/main" uri="{28A0092B-C50C-407E-A947-70E740481C1C}">
                           <a14:useLocalDpi val="0"/>
@@ -2582,7 +2582,7 @@
       </w:r>
       <w:r>
         <w:drawing>
-          <wp:inline wp14:editId="48766834" wp14:anchorId="741104C5">
+          <wp:inline wp14:editId="03380FD6" wp14:anchorId="741104C5">
             <wp:extent cx="5762626" cy="1990725"/>
             <wp:effectExtent l="0" t="0" r="0" b="0"/>
             <wp:docPr id="1545598491" name="" title=""/>
@@ -2597,7 +2597,7 @@
                     <pic:cNvPicPr/>
                   </pic:nvPicPr>
                   <pic:blipFill>
-                    <a:blip r:embed="R8b6e42a2a0c1494d">
+                    <a:blip r:embed="R72b61b17824e48aa">
                       <a:extLst>
                         <a:ext xmlns:a="http://schemas.openxmlformats.org/drawingml/2006/main" uri="{28A0092B-C50C-407E-A947-70E740481C1C}">
                           <a14:useLocalDpi val="0"/>
@@ -2625,7 +2625,7 @@
       </w:r>
       <w:r>
         <w:drawing>
-          <wp:inline wp14:editId="46F28EB5" wp14:anchorId="4CF751F5">
+          <wp:inline wp14:editId="657AB54C" wp14:anchorId="4CF751F5">
             <wp:extent cx="5762626" cy="2305050"/>
             <wp:effectExtent l="0" t="0" r="0" b="0"/>
             <wp:docPr id="45474677" name="" title=""/>
@@ -2640,7 +2640,7 @@
                     <pic:cNvPicPr/>
                   </pic:nvPicPr>
                   <pic:blipFill>
-                    <a:blip r:embed="R0b591ad70a5e44bd">
+                    <a:blip r:embed="R35a0966b923b4775">
                       <a:extLst>
                         <a:ext xmlns:a="http://schemas.openxmlformats.org/drawingml/2006/main" uri="{28A0092B-C50C-407E-A947-70E740481C1C}">
                           <a14:useLocalDpi val="0"/>
@@ -2945,7 +2945,28 @@
           <w:noProof w:val="0"/>
           <w:lang w:val="nl-NL"/>
         </w:rPr>
-        <w:t xml:space="preserve"> en Assad hebben we het kunnen fixen. Mijn specifieke bijdrage aan deze oplossing was het gebruik van de </w:t>
+        <w:t xml:space="preserve"> en </w:t>
+      </w:r>
+      <w:r>
+        <w:rPr>
+          <w:noProof w:val="0"/>
+          <w:lang w:val="nl-NL"/>
+        </w:rPr>
+        <w:t>Esat</w:t>
+      </w:r>
+      <w:r>
+        <w:rPr>
+          <w:noProof w:val="0"/>
+          <w:lang w:val="nl-NL"/>
+        </w:rPr>
+        <w:t xml:space="preserve"> </w:t>
+      </w:r>
+      <w:r>
+        <w:rPr>
+          <w:noProof w:val="0"/>
+          <w:lang w:val="nl-NL"/>
+        </w:rPr>
+        <w:t xml:space="preserve">hebben we het kunnen fixen. Mijn specifieke bijdrage aan deze oplossing was het gebruik van de </w:t>
       </w:r>
       <w:r>
         <w:rPr>
@@ -3012,25 +3033,130 @@
     <w:p>
       <w:pPr>
         <w:spacing w:before="240" w:beforeAutospacing="off" w:after="240" w:afterAutospacing="off"/>
-      </w:pPr>
-      <w:r>
         <w:rPr>
           <w:noProof w:val="0"/>
           <w:lang w:val="nl-NL"/>
         </w:rPr>
-        <w:t xml:space="preserve"> Ik heb geleerd dat GameObjects gemaakt kunnen worden op basis van de transform van andere GameObjects in een script. Zo kunnen animatie-events afgespeeld worden zonder dat de animaties de enemy uit het oog verliezen.</w:t>
-      </w:r>
-    </w:p>
-    <w:p>
-      <w:pPr>
-        <w:spacing w:before="240" w:beforeAutospacing="off" w:after="240" w:afterAutospacing="off"/>
       </w:pPr>
       <w:r>
         <w:rPr>
           <w:noProof w:val="0"/>
           <w:lang w:val="nl-NL"/>
         </w:rPr>
+        <w:t xml:space="preserve"> Ik heb geleerd dat </w:t>
+      </w:r>
+      <w:r>
+        <w:rPr>
+          <w:noProof w:val="0"/>
+          <w:lang w:val="nl-NL"/>
+        </w:rPr>
+        <w:t>GameObjects</w:t>
+      </w:r>
+      <w:r>
+        <w:rPr>
+          <w:noProof w:val="0"/>
+          <w:lang w:val="nl-NL"/>
+        </w:rPr>
+        <w:t xml:space="preserve"> gemaakt kunnen worden op basis van de </w:t>
+      </w:r>
+      <w:r>
+        <w:rPr>
+          <w:noProof w:val="0"/>
+          <w:lang w:val="nl-NL"/>
+        </w:rPr>
+        <w:t>transform</w:t>
+      </w:r>
+      <w:r>
+        <w:rPr>
+          <w:noProof w:val="0"/>
+          <w:lang w:val="nl-NL"/>
+        </w:rPr>
+        <w:t xml:space="preserve"> van andere </w:t>
+      </w:r>
+      <w:r>
+        <w:rPr>
+          <w:noProof w:val="0"/>
+          <w:lang w:val="nl-NL"/>
+        </w:rPr>
+        <w:t>GameObjects</w:t>
+      </w:r>
+      <w:r>
+        <w:rPr>
+          <w:noProof w:val="0"/>
+          <w:lang w:val="nl-NL"/>
+        </w:rPr>
+        <w:t xml:space="preserve"> in een script. Zo kunnen animatie-events afgespeeld worden zonder dat de animaties de </w:t>
+      </w:r>
+      <w:r>
+        <w:rPr>
+          <w:noProof w:val="0"/>
+          <w:lang w:val="nl-NL"/>
+        </w:rPr>
+        <w:t>enemy</w:t>
+      </w:r>
+      <w:r>
+        <w:rPr>
+          <w:noProof w:val="0"/>
+          <w:lang w:val="nl-NL"/>
+        </w:rPr>
+        <w:t xml:space="preserve"> uit het oog verliezen.</w:t>
+      </w:r>
+    </w:p>
+    <w:p>
+      <w:pPr>
+        <w:spacing w:before="240" w:beforeAutospacing="off" w:after="240" w:afterAutospacing="off"/>
+        <w:rPr>
+          <w:noProof w:val="0"/>
+          <w:lang w:val="nl-NL"/>
+        </w:rPr>
+      </w:pPr>
+      <w:r>
+        <w:rPr>
+          <w:noProof w:val="0"/>
+          <w:lang w:val="nl-NL"/>
+        </w:rPr>
         <w:t xml:space="preserve"> Ik heb feedback gekregen dat onze game een einddoel of verhaal nodig heeft. Dit neem ik mee naar de volgende sprint, waarin ik een storyboard ga maken voor onze game.</w:t>
+      </w:r>
+      <w:r>
+        <w:br/>
+      </w:r>
+      <w:r>
+        <w:br/>
+      </w:r>
+      <w:r>
+        <w:rPr>
+          <w:noProof w:val="0"/>
+          <w:lang w:val="nl-NL"/>
+        </w:rPr>
+        <w:t xml:space="preserve">Me logs moeten ook als </w:t>
+      </w:r>
+      <w:r>
+        <w:rPr>
+          <w:noProof w:val="0"/>
+          <w:lang w:val="nl-NL"/>
+        </w:rPr>
+        <w:t>gedetailleerde</w:t>
+      </w:r>
+      <w:r>
+        <w:rPr>
+          <w:noProof w:val="0"/>
+          <w:lang w:val="nl-NL"/>
+        </w:rPr>
+        <w:t xml:space="preserve"> </w:t>
+      </w:r>
+      <w:r>
+        <w:rPr>
+          <w:noProof w:val="0"/>
+          <w:lang w:val="nl-NL"/>
+        </w:rPr>
+        <w:t>bullet</w:t>
+      </w:r>
+      <w:r>
+        <w:rPr>
+          <w:noProof w:val="0"/>
+          <w:lang w:val="nl-NL"/>
+        </w:rPr>
+        <w:t xml:space="preserve"> points staan en niet volle zinnen </w:t>
       </w:r>
     </w:p>
     <w:p/>

</xml_diff>